<commit_message>
continue to replicate table of concents in word document
</commit_message>
<xml_diff>
--- a/AI - A Modern Approach - summary and notes.docx
+++ b/AI - A Modern Approach - summary and notes.docx
@@ -37,12 +37,15 @@
           <w:lang w:val="en-GB"/>
         </w:rPr>
       </w:pPr>
-      <w:r>
-        <w:rPr>
-          <w:lang w:val="en-GB"/>
-        </w:rPr>
+      <w:bookmarkStart w:id="0" w:name="_Toc154518102"/>
+      <w:r>
+        <w:rPr>
+          <w:lang w:val="en-GB"/>
+        </w:rPr>
+        <w:lastRenderedPageBreak/>
         <w:t>Artificial Intelligence</w:t>
       </w:r>
+      <w:bookmarkEnd w:id="0"/>
     </w:p>
     <w:p>
       <w:pPr>
@@ -51,194 +54,855 @@
           <w:lang w:val="en-GB"/>
         </w:rPr>
       </w:pPr>
+      <w:bookmarkStart w:id="1" w:name="_Toc154518103"/>
       <w:r>
         <w:rPr>
           <w:lang w:val="en-GB"/>
         </w:rPr>
         <w:t>Introduction</w:t>
       </w:r>
-    </w:p>
-    <w:p>
-      <w:pPr>
-        <w:pStyle w:val="berschrift3"/>
-        <w:rPr>
-          <w:lang w:val="en-GB"/>
-        </w:rPr>
-      </w:pPr>
+      <w:bookmarkEnd w:id="1"/>
+    </w:p>
+    <w:p>
+      <w:pPr>
+        <w:pStyle w:val="berschrift3"/>
+        <w:rPr>
+          <w:lang w:val="en-GB"/>
+        </w:rPr>
+      </w:pPr>
+      <w:bookmarkStart w:id="2" w:name="_Toc154518104"/>
       <w:r>
         <w:rPr>
           <w:lang w:val="en-GB"/>
         </w:rPr>
         <w:t>What Is AI?</w:t>
       </w:r>
-    </w:p>
-    <w:p>
-      <w:pPr>
-        <w:pStyle w:val="berschrift3"/>
-        <w:rPr>
-          <w:lang w:val="en-GB"/>
-        </w:rPr>
-      </w:pPr>
+      <w:bookmarkEnd w:id="2"/>
+    </w:p>
+    <w:p>
+      <w:pPr>
+        <w:pStyle w:val="berschrift3"/>
+        <w:rPr>
+          <w:lang w:val="en-GB"/>
+        </w:rPr>
+      </w:pPr>
+      <w:bookmarkStart w:id="3" w:name="_Toc154518105"/>
       <w:r>
         <w:rPr>
           <w:lang w:val="en-GB"/>
         </w:rPr>
         <w:t>The Foundations of Artificial Intelligence</w:t>
       </w:r>
-    </w:p>
-    <w:p>
-      <w:pPr>
-        <w:pStyle w:val="berschrift3"/>
-        <w:rPr>
-          <w:lang w:val="en-GB"/>
-        </w:rPr>
-      </w:pPr>
+      <w:bookmarkEnd w:id="3"/>
+    </w:p>
+    <w:p>
+      <w:pPr>
+        <w:pStyle w:val="berschrift3"/>
+        <w:rPr>
+          <w:lang w:val="en-GB"/>
+        </w:rPr>
+      </w:pPr>
+      <w:bookmarkStart w:id="4" w:name="_Toc154518106"/>
       <w:r>
         <w:rPr>
           <w:lang w:val="en-GB"/>
         </w:rPr>
         <w:t>The History of Artificial Intelligence</w:t>
       </w:r>
-    </w:p>
-    <w:p>
-      <w:pPr>
-        <w:pStyle w:val="berschrift3"/>
-        <w:rPr>
-          <w:lang w:val="en-GB"/>
-        </w:rPr>
-      </w:pPr>
+      <w:bookmarkEnd w:id="4"/>
+    </w:p>
+    <w:p>
+      <w:pPr>
+        <w:pStyle w:val="berschrift3"/>
+        <w:rPr>
+          <w:lang w:val="en-GB"/>
+        </w:rPr>
+      </w:pPr>
+      <w:bookmarkStart w:id="5" w:name="_Toc154518107"/>
       <w:r>
         <w:rPr>
           <w:lang w:val="en-GB"/>
         </w:rPr>
         <w:t>The State of the Art</w:t>
       </w:r>
-    </w:p>
-    <w:p>
-      <w:pPr>
-        <w:pStyle w:val="berschrift3"/>
-        <w:rPr>
-          <w:lang w:val="en-GB"/>
-        </w:rPr>
-      </w:pPr>
+      <w:bookmarkEnd w:id="5"/>
+    </w:p>
+    <w:p>
+      <w:pPr>
+        <w:pStyle w:val="berschrift3"/>
+        <w:rPr>
+          <w:lang w:val="en-GB"/>
+        </w:rPr>
+      </w:pPr>
+      <w:bookmarkStart w:id="6" w:name="_Toc154518108"/>
       <w:r>
         <w:rPr>
           <w:lang w:val="en-GB"/>
         </w:rPr>
         <w:t>Risks and Benefits of AI</w:t>
       </w:r>
-    </w:p>
-    <w:p>
-      <w:pPr>
-        <w:pStyle w:val="berschrift3"/>
-        <w:rPr>
-          <w:lang w:val="en-GB"/>
-        </w:rPr>
-      </w:pPr>
+      <w:bookmarkEnd w:id="6"/>
+    </w:p>
+    <w:p>
+      <w:pPr>
+        <w:pStyle w:val="berschrift3"/>
+        <w:rPr>
+          <w:lang w:val="en-GB"/>
+        </w:rPr>
+      </w:pPr>
+      <w:bookmarkStart w:id="7" w:name="_Toc154518109"/>
       <w:r>
         <w:rPr>
           <w:lang w:val="en-GB"/>
         </w:rPr>
         <w:t>Summary</w:t>
       </w:r>
-    </w:p>
-    <w:p>
-      <w:pPr>
-        <w:pStyle w:val="berschrift3"/>
-        <w:rPr>
-          <w:lang w:val="en-GB"/>
-        </w:rPr>
-      </w:pPr>
+      <w:bookmarkEnd w:id="7"/>
+    </w:p>
+    <w:p>
+      <w:pPr>
+        <w:pStyle w:val="berschrift3"/>
+        <w:rPr>
+          <w:lang w:val="en-GB"/>
+        </w:rPr>
+      </w:pPr>
+      <w:bookmarkStart w:id="8" w:name="_Toc154518110"/>
+      <w:r>
+        <w:rPr>
+          <w:lang w:val="en-GB"/>
+        </w:rPr>
+        <w:t xml:space="preserve">Bibliographical and Historical </w:t>
+      </w:r>
+      <w:r>
+        <w:t>Notes</w:t>
+      </w:r>
+      <w:bookmarkEnd w:id="8"/>
+    </w:p>
+    <w:p>
+      <w:pPr>
+        <w:pStyle w:val="berschrift2"/>
+        <w:rPr>
+          <w:lang w:val="en-GB"/>
+        </w:rPr>
+      </w:pPr>
+      <w:bookmarkStart w:id="9" w:name="_Toc154518111"/>
+      <w:r>
+        <w:rPr>
+          <w:lang w:val="en-GB"/>
+        </w:rPr>
+        <w:t>Intelligent Agents</w:t>
+      </w:r>
+      <w:bookmarkEnd w:id="9"/>
+    </w:p>
+    <w:p>
+      <w:pPr>
+        <w:pStyle w:val="berschrift3"/>
+        <w:rPr>
+          <w:lang w:val="en-GB"/>
+        </w:rPr>
+      </w:pPr>
+      <w:bookmarkStart w:id="10" w:name="_Toc154518112"/>
+      <w:r>
+        <w:rPr>
+          <w:lang w:val="en-GB"/>
+        </w:rPr>
+        <w:t>Agents and Environments</w:t>
+      </w:r>
+      <w:bookmarkEnd w:id="10"/>
+    </w:p>
+    <w:p>
+      <w:pPr>
+        <w:pStyle w:val="berschrift3"/>
+        <w:rPr>
+          <w:lang w:val="en-GB"/>
+        </w:rPr>
+      </w:pPr>
+      <w:bookmarkStart w:id="11" w:name="_Toc154518113"/>
+      <w:r>
+        <w:rPr>
+          <w:lang w:val="en-GB"/>
+        </w:rPr>
+        <w:t>Good Behaviour: The Concepts of Rationality</w:t>
+      </w:r>
+      <w:bookmarkEnd w:id="11"/>
+    </w:p>
+    <w:p>
+      <w:pPr>
+        <w:pStyle w:val="berschrift3"/>
+        <w:rPr>
+          <w:lang w:val="en-GB"/>
+        </w:rPr>
+      </w:pPr>
+      <w:bookmarkStart w:id="12" w:name="_Toc154518114"/>
+      <w:r>
+        <w:rPr>
+          <w:lang w:val="en-GB"/>
+        </w:rPr>
+        <w:t>The Nature of Environments</w:t>
+      </w:r>
+      <w:bookmarkEnd w:id="12"/>
+    </w:p>
+    <w:p>
+      <w:pPr>
+        <w:pStyle w:val="berschrift3"/>
+        <w:rPr>
+          <w:lang w:val="en-GB"/>
+        </w:rPr>
+      </w:pPr>
+      <w:bookmarkStart w:id="13" w:name="_Toc154518115"/>
+      <w:r>
+        <w:rPr>
+          <w:lang w:val="en-GB"/>
+        </w:rPr>
+        <w:t>The Structure of Agents</w:t>
+      </w:r>
+      <w:bookmarkEnd w:id="13"/>
+    </w:p>
+    <w:p>
+      <w:pPr>
+        <w:pStyle w:val="berschrift3"/>
+        <w:rPr>
+          <w:lang w:val="en-GB"/>
+        </w:rPr>
+      </w:pPr>
+      <w:bookmarkStart w:id="14" w:name="_Toc154518116"/>
+      <w:r>
+        <w:rPr>
+          <w:lang w:val="en-GB"/>
+        </w:rPr>
+        <w:t>Summary</w:t>
+      </w:r>
+      <w:bookmarkEnd w:id="14"/>
+    </w:p>
+    <w:p>
+      <w:pPr>
+        <w:pStyle w:val="berschrift3"/>
+        <w:rPr>
+          <w:lang w:val="en-GB"/>
+        </w:rPr>
+      </w:pPr>
+      <w:bookmarkStart w:id="15" w:name="_Toc154518117"/>
       <w:r>
         <w:rPr>
           <w:lang w:val="en-GB"/>
         </w:rPr>
         <w:t>Bibliographical and Historical Notes</w:t>
       </w:r>
+      <w:bookmarkEnd w:id="15"/>
+    </w:p>
+    <w:p>
+      <w:pPr>
+        <w:pStyle w:val="berschrift1"/>
+        <w:rPr>
+          <w:lang w:val="en-GB"/>
+        </w:rPr>
+      </w:pPr>
+      <w:bookmarkStart w:id="16" w:name="_Toc154518118"/>
+      <w:r>
+        <w:rPr>
+          <w:lang w:val="en-GB"/>
+        </w:rPr>
+        <w:t>Problem-solving</w:t>
+      </w:r>
+      <w:bookmarkEnd w:id="16"/>
     </w:p>
     <w:p>
       <w:pPr>
         <w:pStyle w:val="berschrift2"/>
-        <w:rPr>
-          <w:lang w:val="en-GB"/>
-        </w:rPr>
-      </w:pPr>
-      <w:r>
-        <w:rPr>
-          <w:lang w:val="en-GB"/>
-        </w:rPr>
-        <w:t>Intelligent Agents</w:t>
-      </w:r>
-    </w:p>
-    <w:p>
-      <w:pPr>
-        <w:pStyle w:val="berschrift3"/>
-        <w:rPr>
-          <w:lang w:val="en-GB"/>
-        </w:rPr>
-      </w:pPr>
-      <w:r>
-        <w:rPr>
-          <w:lang w:val="en-GB"/>
-        </w:rPr>
-        <w:t>Agents and Environments</w:t>
-      </w:r>
-    </w:p>
-    <w:p>
-      <w:pPr>
-        <w:pStyle w:val="berschrift3"/>
-        <w:rPr>
-          <w:lang w:val="en-GB"/>
-        </w:rPr>
-      </w:pPr>
-      <w:r>
-        <w:rPr>
-          <w:lang w:val="en-GB"/>
-        </w:rPr>
-        <w:t>Good Behaviour: The Concepts of Rationality</w:t>
-      </w:r>
-    </w:p>
-    <w:p>
-      <w:pPr>
-        <w:pStyle w:val="berschrift3"/>
-        <w:rPr>
-          <w:lang w:val="en-GB"/>
-        </w:rPr>
-      </w:pPr>
-      <w:r>
-        <w:rPr>
-          <w:lang w:val="en-GB"/>
-        </w:rPr>
-        <w:t>The Nature of Environments</w:t>
-      </w:r>
-    </w:p>
-    <w:p>
-      <w:pPr>
-        <w:pStyle w:val="berschrift3"/>
-        <w:rPr>
-          <w:lang w:val="en-GB"/>
-        </w:rPr>
-      </w:pPr>
-      <w:r>
-        <w:rPr>
-          <w:lang w:val="en-GB"/>
-        </w:rPr>
-        <w:t>The Structure of Agents</w:t>
-      </w:r>
-    </w:p>
-    <w:p>
-      <w:pPr>
-        <w:pStyle w:val="berschrift3"/>
-        <w:rPr>
-          <w:lang w:val="en-GB"/>
-        </w:rPr>
-      </w:pPr>
+        <w:numPr>
+          <w:ilvl w:val="1"/>
+          <w:numId w:val="2"/>
+        </w:numPr>
+        <w:rPr>
+          <w:lang w:val="en-GB"/>
+        </w:rPr>
+      </w:pPr>
+      <w:bookmarkStart w:id="17" w:name="_Toc154518119"/>
+      <w:r>
+        <w:rPr>
+          <w:lang w:val="en-GB"/>
+        </w:rPr>
+        <w:t>Solving Problems by Searching</w:t>
+      </w:r>
+      <w:bookmarkEnd w:id="17"/>
+    </w:p>
+    <w:p>
+      <w:pPr>
+        <w:pStyle w:val="berschrift3"/>
+        <w:rPr>
+          <w:lang w:val="en-GB"/>
+        </w:rPr>
+      </w:pPr>
+      <w:bookmarkStart w:id="18" w:name="_Toc154518120"/>
+      <w:r>
+        <w:rPr>
+          <w:lang w:val="en-GB"/>
+        </w:rPr>
+        <w:t>Problem-Solving Agents</w:t>
+      </w:r>
+      <w:bookmarkEnd w:id="18"/>
+    </w:p>
+    <w:p>
+      <w:pPr>
+        <w:pStyle w:val="berschrift3"/>
+        <w:rPr>
+          <w:lang w:val="en-GB"/>
+        </w:rPr>
+      </w:pPr>
+      <w:bookmarkStart w:id="19" w:name="_Toc154518121"/>
+      <w:r>
+        <w:rPr>
+          <w:lang w:val="en-GB"/>
+        </w:rPr>
+        <w:t>Example Problems</w:t>
+      </w:r>
+      <w:bookmarkEnd w:id="19"/>
+    </w:p>
+    <w:p>
+      <w:pPr>
+        <w:pStyle w:val="berschrift3"/>
+        <w:rPr>
+          <w:lang w:val="en-GB"/>
+        </w:rPr>
+      </w:pPr>
+      <w:bookmarkStart w:id="20" w:name="_Toc154518122"/>
+      <w:r>
+        <w:rPr>
+          <w:lang w:val="en-GB"/>
+        </w:rPr>
+        <w:t>Search Algorithms</w:t>
+      </w:r>
+      <w:bookmarkEnd w:id="20"/>
+    </w:p>
+    <w:p>
+      <w:pPr>
+        <w:pStyle w:val="berschrift3"/>
+        <w:rPr>
+          <w:lang w:val="en-GB"/>
+        </w:rPr>
+      </w:pPr>
+      <w:bookmarkStart w:id="21" w:name="_Toc154518123"/>
+      <w:r>
+        <w:rPr>
+          <w:lang w:val="en-GB"/>
+        </w:rPr>
+        <w:t>Uninformed Search Strategies</w:t>
+      </w:r>
+      <w:bookmarkEnd w:id="21"/>
+    </w:p>
+    <w:p>
+      <w:pPr>
+        <w:pStyle w:val="berschrift3"/>
+        <w:rPr>
+          <w:lang w:val="en-GB"/>
+        </w:rPr>
+      </w:pPr>
+      <w:bookmarkStart w:id="22" w:name="_Toc154518124"/>
+      <w:r>
+        <w:rPr>
+          <w:lang w:val="en-GB"/>
+        </w:rPr>
+        <w:t>Informed (Heuristic) Search Strategies</w:t>
+      </w:r>
+      <w:bookmarkEnd w:id="22"/>
+    </w:p>
+    <w:p>
+      <w:pPr>
+        <w:pStyle w:val="berschrift3"/>
+        <w:rPr>
+          <w:lang w:val="en-GB"/>
+        </w:rPr>
+      </w:pPr>
+      <w:bookmarkStart w:id="23" w:name="_Toc154518125"/>
+      <w:r>
+        <w:rPr>
+          <w:lang w:val="en-GB"/>
+        </w:rPr>
+        <w:t>Heuristic Functions</w:t>
+      </w:r>
+      <w:bookmarkEnd w:id="23"/>
+    </w:p>
+    <w:p>
+      <w:pPr>
+        <w:pStyle w:val="berschrift3"/>
+        <w:rPr>
+          <w:lang w:val="en-GB"/>
+        </w:rPr>
+      </w:pPr>
+      <w:bookmarkStart w:id="24" w:name="_Toc154518126"/>
       <w:r>
         <w:rPr>
           <w:lang w:val="en-GB"/>
         </w:rPr>
         <w:t>Summary</w:t>
       </w:r>
+      <w:bookmarkEnd w:id="24"/>
+    </w:p>
+    <w:p>
+      <w:pPr>
+        <w:pStyle w:val="berschrift3"/>
+        <w:rPr>
+          <w:lang w:val="en-GB"/>
+        </w:rPr>
+      </w:pPr>
+      <w:bookmarkStart w:id="25" w:name="_Toc154518127"/>
+      <w:r>
+        <w:rPr>
+          <w:lang w:val="en-GB"/>
+        </w:rPr>
+        <w:t>Bibliographical and Historical Notes</w:t>
+      </w:r>
+      <w:bookmarkEnd w:id="25"/>
+    </w:p>
+    <w:p>
+      <w:pPr>
+        <w:pStyle w:val="berschrift2"/>
+        <w:rPr>
+          <w:lang w:val="en-GB"/>
+        </w:rPr>
+      </w:pPr>
+      <w:bookmarkStart w:id="26" w:name="_Toc154518128"/>
+      <w:r>
+        <w:rPr>
+          <w:lang w:val="en-GB"/>
+        </w:rPr>
+        <w:t>Search in Complex Environments</w:t>
+      </w:r>
+      <w:bookmarkEnd w:id="26"/>
+    </w:p>
+    <w:p>
+      <w:pPr>
+        <w:pStyle w:val="berschrift3"/>
+        <w:rPr>
+          <w:lang w:val="en-GB"/>
+        </w:rPr>
+      </w:pPr>
+      <w:bookmarkStart w:id="27" w:name="_Toc154518129"/>
+      <w:r>
+        <w:rPr>
+          <w:lang w:val="en-GB"/>
+        </w:rPr>
+        <w:t>Local Search and Optimization Problems</w:t>
+      </w:r>
+      <w:bookmarkEnd w:id="27"/>
+    </w:p>
+    <w:p>
+      <w:pPr>
+        <w:pStyle w:val="berschrift3"/>
+        <w:rPr>
+          <w:lang w:val="en-GB"/>
+        </w:rPr>
+      </w:pPr>
+      <w:bookmarkStart w:id="28" w:name="_Toc154518130"/>
+      <w:r>
+        <w:rPr>
+          <w:lang w:val="en-GB"/>
+        </w:rPr>
+        <w:t>Local Search in Continuous Spaces</w:t>
+      </w:r>
+      <w:bookmarkEnd w:id="28"/>
+    </w:p>
+    <w:p>
+      <w:pPr>
+        <w:pStyle w:val="berschrift3"/>
+        <w:rPr>
+          <w:lang w:val="en-GB"/>
+        </w:rPr>
+      </w:pPr>
+      <w:bookmarkStart w:id="29" w:name="_Toc154518131"/>
+      <w:r>
+        <w:rPr>
+          <w:lang w:val="en-GB"/>
+        </w:rPr>
+        <w:t>Search with Nondeterministic Actions</w:t>
+      </w:r>
+      <w:bookmarkEnd w:id="29"/>
+    </w:p>
+    <w:p>
+      <w:pPr>
+        <w:pStyle w:val="berschrift3"/>
+        <w:rPr>
+          <w:lang w:val="en-GB"/>
+        </w:rPr>
+      </w:pPr>
+      <w:bookmarkStart w:id="30" w:name="_Toc154518132"/>
+      <w:r>
+        <w:rPr>
+          <w:lang w:val="en-GB"/>
+        </w:rPr>
+        <w:t>Search in Partially Observable Environments</w:t>
+      </w:r>
+      <w:bookmarkEnd w:id="30"/>
+    </w:p>
+    <w:p>
+      <w:pPr>
+        <w:pStyle w:val="berschrift3"/>
+        <w:rPr>
+          <w:lang w:val="en-GB"/>
+        </w:rPr>
+      </w:pPr>
+      <w:bookmarkStart w:id="31" w:name="_Toc154518133"/>
+      <w:r>
+        <w:rPr>
+          <w:lang w:val="en-GB"/>
+        </w:rPr>
+        <w:t>Online Search Agents and Unknown Environments</w:t>
+      </w:r>
+      <w:bookmarkEnd w:id="31"/>
+    </w:p>
+    <w:p>
+      <w:pPr>
+        <w:pStyle w:val="berschrift3"/>
+        <w:rPr>
+          <w:lang w:val="en-GB"/>
+        </w:rPr>
+      </w:pPr>
+      <w:bookmarkStart w:id="32" w:name="_Toc154518134"/>
+      <w:r>
+        <w:rPr>
+          <w:lang w:val="en-GB"/>
+        </w:rPr>
+        <w:t>Summary</w:t>
+      </w:r>
+      <w:bookmarkEnd w:id="32"/>
+    </w:p>
+    <w:p>
+      <w:pPr>
+        <w:pStyle w:val="berschrift3"/>
+        <w:rPr>
+          <w:lang w:val="en-GB"/>
+        </w:rPr>
+      </w:pPr>
+      <w:bookmarkStart w:id="33" w:name="_Toc154518135"/>
+      <w:r>
+        <w:rPr>
+          <w:lang w:val="en-GB"/>
+        </w:rPr>
+        <w:t>Bibliographical and Historical Notes</w:t>
+      </w:r>
+      <w:bookmarkEnd w:id="33"/>
+    </w:p>
+    <w:p>
+      <w:pPr>
+        <w:pStyle w:val="berschrift2"/>
+        <w:rPr>
+          <w:lang w:val="en-GB"/>
+        </w:rPr>
+      </w:pPr>
+      <w:bookmarkStart w:id="34" w:name="_Toc154518136"/>
+      <w:r>
+        <w:rPr>
+          <w:lang w:val="en-GB"/>
+        </w:rPr>
+        <w:t>Constraint Satisfaction Problems</w:t>
+      </w:r>
+      <w:bookmarkEnd w:id="34"/>
+    </w:p>
+    <w:p>
+      <w:pPr>
+        <w:pStyle w:val="berschrift3"/>
+        <w:rPr>
+          <w:lang w:val="en-GB"/>
+        </w:rPr>
+      </w:pPr>
+      <w:bookmarkStart w:id="35" w:name="_Toc154518137"/>
+      <w:r>
+        <w:rPr>
+          <w:lang w:val="en-GB"/>
+        </w:rPr>
+        <w:t>Defining Constraint Satisfaction Problems</w:t>
+      </w:r>
+      <w:bookmarkEnd w:id="35"/>
+    </w:p>
+    <w:p>
+      <w:pPr>
+        <w:pStyle w:val="berschrift3"/>
+        <w:rPr>
+          <w:lang w:val="en-GB"/>
+        </w:rPr>
+      </w:pPr>
+      <w:bookmarkStart w:id="36" w:name="_Toc154518138"/>
+      <w:r>
+        <w:rPr>
+          <w:lang w:val="en-GB"/>
+        </w:rPr>
+        <w:t>Constraint Propagation: Inference in CSPs</w:t>
+      </w:r>
+      <w:bookmarkEnd w:id="36"/>
+    </w:p>
+    <w:p>
+      <w:pPr>
+        <w:pStyle w:val="berschrift3"/>
+        <w:rPr>
+          <w:lang w:val="en-GB"/>
+        </w:rPr>
+      </w:pPr>
+      <w:bookmarkStart w:id="37" w:name="_Toc154518139"/>
+      <w:r>
+        <w:rPr>
+          <w:lang w:val="en-GB"/>
+        </w:rPr>
+        <w:t>Backtracking Search for CSPs</w:t>
+      </w:r>
+      <w:bookmarkEnd w:id="37"/>
+    </w:p>
+    <w:p>
+      <w:pPr>
+        <w:pStyle w:val="berschrift3"/>
+        <w:rPr>
+          <w:lang w:val="en-GB"/>
+        </w:rPr>
+      </w:pPr>
+      <w:bookmarkStart w:id="38" w:name="_Toc154518140"/>
+      <w:r>
+        <w:rPr>
+          <w:lang w:val="en-GB"/>
+        </w:rPr>
+        <w:lastRenderedPageBreak/>
+        <w:t>Local Search for CSPs</w:t>
+      </w:r>
+      <w:bookmarkEnd w:id="38"/>
+    </w:p>
+    <w:p>
+      <w:pPr>
+        <w:pStyle w:val="berschrift3"/>
+        <w:rPr>
+          <w:lang w:val="en-GB"/>
+        </w:rPr>
+      </w:pPr>
+      <w:bookmarkStart w:id="39" w:name="_Toc154518141"/>
+      <w:r>
+        <w:rPr>
+          <w:lang w:val="en-GB"/>
+        </w:rPr>
+        <w:t>The Structure of Problems</w:t>
+      </w:r>
+      <w:bookmarkEnd w:id="39"/>
+    </w:p>
+    <w:p>
+      <w:pPr>
+        <w:pStyle w:val="berschrift3"/>
+        <w:rPr>
+          <w:lang w:val="en-GB"/>
+        </w:rPr>
+      </w:pPr>
+      <w:bookmarkStart w:id="40" w:name="_Toc154518142"/>
+      <w:r>
+        <w:rPr>
+          <w:lang w:val="en-GB"/>
+        </w:rPr>
+        <w:t>Summary</w:t>
+      </w:r>
+      <w:bookmarkEnd w:id="40"/>
+    </w:p>
+    <w:p>
+      <w:pPr>
+        <w:pStyle w:val="berschrift3"/>
+        <w:rPr>
+          <w:lang w:val="en-GB"/>
+        </w:rPr>
+      </w:pPr>
+      <w:bookmarkStart w:id="41" w:name="_Toc154518143"/>
+      <w:r>
+        <w:rPr>
+          <w:lang w:val="en-GB"/>
+        </w:rPr>
+        <w:t>Bibliographical and Historical Notes</w:t>
+      </w:r>
+      <w:bookmarkEnd w:id="41"/>
+    </w:p>
+    <w:p>
+      <w:pPr>
+        <w:pStyle w:val="berschrift2"/>
+        <w:rPr>
+          <w:lang w:val="en-GB"/>
+        </w:rPr>
+      </w:pPr>
+      <w:bookmarkStart w:id="42" w:name="_Toc154518144"/>
+      <w:r>
+        <w:rPr>
+          <w:lang w:val="en-GB"/>
+        </w:rPr>
+        <w:t>Adversarial Search and Games</w:t>
+      </w:r>
+      <w:bookmarkEnd w:id="42"/>
+    </w:p>
+    <w:p>
+      <w:pPr>
+        <w:pStyle w:val="berschrift3"/>
+        <w:rPr>
+          <w:lang w:val="en-GB"/>
+        </w:rPr>
+      </w:pPr>
+      <w:bookmarkStart w:id="43" w:name="_Toc154518145"/>
+      <w:r>
+        <w:rPr>
+          <w:lang w:val="en-GB"/>
+        </w:rPr>
+        <w:t>Game Theory</w:t>
+      </w:r>
+      <w:bookmarkEnd w:id="43"/>
+    </w:p>
+    <w:p>
+      <w:pPr>
+        <w:pStyle w:val="berschrift3"/>
+        <w:rPr>
+          <w:lang w:val="en-GB"/>
+        </w:rPr>
+      </w:pPr>
+      <w:bookmarkStart w:id="44" w:name="_Toc154518146"/>
+      <w:r>
+        <w:rPr>
+          <w:lang w:val="en-GB"/>
+        </w:rPr>
+        <w:t>Optimal Decisions in Games</w:t>
+      </w:r>
+      <w:bookmarkEnd w:id="44"/>
+    </w:p>
+    <w:p>
+      <w:pPr>
+        <w:pStyle w:val="berschrift3"/>
+        <w:rPr>
+          <w:lang w:val="en-GB"/>
+        </w:rPr>
+      </w:pPr>
+      <w:bookmarkStart w:id="45" w:name="_Toc154518147"/>
+      <w:r>
+        <w:rPr>
+          <w:lang w:val="en-GB"/>
+        </w:rPr>
+        <w:t>Heuristic Alpha-Beta Tree Search</w:t>
+      </w:r>
+      <w:bookmarkEnd w:id="45"/>
+    </w:p>
+    <w:p>
+      <w:pPr>
+        <w:pStyle w:val="berschrift3"/>
+        <w:rPr>
+          <w:lang w:val="en-GB"/>
+        </w:rPr>
+      </w:pPr>
+      <w:bookmarkStart w:id="46" w:name="_Toc154518148"/>
+      <w:r>
+        <w:rPr>
+          <w:lang w:val="en-GB"/>
+        </w:rPr>
+        <w:t>Monte Carlo Tree Search</w:t>
+      </w:r>
+      <w:bookmarkEnd w:id="46"/>
+    </w:p>
+    <w:p>
+      <w:pPr>
+        <w:pStyle w:val="berschrift3"/>
+        <w:rPr>
+          <w:lang w:val="en-GB"/>
+        </w:rPr>
+      </w:pPr>
+      <w:bookmarkStart w:id="47" w:name="_Toc154518149"/>
+      <w:r>
+        <w:rPr>
+          <w:lang w:val="en-GB"/>
+        </w:rPr>
+        <w:t>Stochastic Games</w:t>
+      </w:r>
+      <w:bookmarkEnd w:id="47"/>
+    </w:p>
+    <w:p>
+      <w:pPr>
+        <w:pStyle w:val="berschrift3"/>
+        <w:rPr>
+          <w:lang w:val="en-GB"/>
+        </w:rPr>
+      </w:pPr>
+      <w:bookmarkStart w:id="48" w:name="_Toc154518150"/>
+      <w:r>
+        <w:rPr>
+          <w:lang w:val="en-GB"/>
+        </w:rPr>
+        <w:t>Partially Observable Games</w:t>
+      </w:r>
+      <w:bookmarkEnd w:id="48"/>
+    </w:p>
+    <w:p>
+      <w:pPr>
+        <w:pStyle w:val="berschrift3"/>
+        <w:rPr>
+          <w:lang w:val="en-GB"/>
+        </w:rPr>
+      </w:pPr>
+      <w:bookmarkStart w:id="49" w:name="_Toc154518151"/>
+      <w:r>
+        <w:rPr>
+          <w:lang w:val="en-GB"/>
+        </w:rPr>
+        <w:t xml:space="preserve">Limitations of </w:t>
+      </w:r>
+      <w:r>
+        <w:rPr>
+          <w:lang w:val="en-GB"/>
+        </w:rPr>
+        <w:t>G</w:t>
+      </w:r>
+      <w:r>
+        <w:rPr>
+          <w:lang w:val="en-GB"/>
+        </w:rPr>
+        <w:t>ame Search Algorithms</w:t>
+      </w:r>
+      <w:bookmarkEnd w:id="49"/>
+    </w:p>
+    <w:p>
+      <w:pPr>
+        <w:pStyle w:val="berschrift3"/>
+        <w:rPr>
+          <w:lang w:val="en-GB"/>
+        </w:rPr>
+      </w:pPr>
+      <w:bookmarkStart w:id="50" w:name="_Toc154518152"/>
+      <w:r>
+        <w:rPr>
+          <w:lang w:val="en-GB"/>
+        </w:rPr>
+        <w:t>Summary</w:t>
+      </w:r>
+      <w:bookmarkEnd w:id="50"/>
+    </w:p>
+    <w:p>
+      <w:pPr>
+        <w:pStyle w:val="berschrift3"/>
+        <w:rPr>
+          <w:lang w:val="en-GB"/>
+        </w:rPr>
+      </w:pPr>
+      <w:bookmarkStart w:id="51" w:name="_Toc154518153"/>
+      <w:r>
+        <w:rPr>
+          <w:lang w:val="en-GB"/>
+        </w:rPr>
+        <w:t>Bibliographical and Historical Notes</w:t>
+      </w:r>
+      <w:bookmarkEnd w:id="51"/>
+    </w:p>
+    <w:p>
+      <w:pPr>
+        <w:rPr>
+          <w:lang w:val="en-GB"/>
+        </w:rPr>
+      </w:pPr>
+    </w:p>
+    <w:p>
+      <w:pPr>
+        <w:rPr>
+          <w:lang w:val="en-GB"/>
+        </w:rPr>
+      </w:pPr>
+    </w:p>
+    <w:p>
+      <w:pPr>
+        <w:rPr>
+          <w:lang w:val="en-GB"/>
+        </w:rPr>
+      </w:pPr>
     </w:p>
     <w:sectPr>
       <w:pgSz w:w="11906" w:h="16838"/>
@@ -253,18 +917,21 @@
 <file path=word/numbering.xml><?xml version="1.0" encoding="utf-8"?>
 <w:numbering xmlns:wpc="http://schemas.microsoft.com/office/word/2010/wordprocessingCanvas" xmlns:cx="http://schemas.microsoft.com/office/drawing/2014/chartex" xmlns:cx1="http://schemas.microsoft.com/office/drawing/2015/9/8/chartex" xmlns:cx2="http://schemas.microsoft.com/office/drawing/2015/10/21/chartex" xmlns:cx3="http://schemas.microsoft.com/office/drawing/2016/5/9/chartex" xmlns:cx4="http://schemas.microsoft.com/office/drawing/2016/5/10/chartex" xmlns:cx5="http://schemas.microsoft.com/office/drawing/2016/5/11/chartex" xmlns:cx6="http://schemas.microsoft.com/office/drawing/2016/5/12/chartex" xmlns:cx7="http://schemas.microsoft.com/office/drawing/2016/5/13/chartex" xmlns:cx8="http://schemas.microsoft.com/office/drawing/2016/5/14/chartex" xmlns:mc="http://schemas.openxmlformats.org/markup-compatibility/2006" xmlns:aink="http://schemas.microsoft.com/office/drawing/2016/ink" xmlns:am3d="http://schemas.microsoft.com/office/drawing/2017/model3d" xmlns:o="urn:schemas-microsoft-com:office:office" xmlns:oel="http://schemas.microsoft.com/office/2019/extlst" xmlns:r="http://schemas.openxmlformats.org/officeDocument/2006/relationships" xmlns:m="http://schemas.openxmlformats.org/officeDocument/2006/math" xmlns:v="urn:schemas-microsoft-com:vml" xmlns:wp14="http://schemas.microsoft.com/office/word/2010/wordprocessingDrawing" xmlns:wp="http://schemas.openxmlformats.org/drawingml/2006/wordprocessingDrawing" xmlns:w10="urn:schemas-microsoft-com:office:word" xmlns:w="http://schemas.openxmlformats.org/wordprocessingml/2006/main" xmlns:w14="http://schemas.microsoft.com/office/word/2010/wordml" xmlns:w15="http://schemas.microsoft.com/office/word/2012/wordml" xmlns:w16cex="http://schemas.microsoft.com/office/word/2018/wordml/cex" xmlns:w16cid="http://schemas.microsoft.com/office/word/2016/wordml/cid" xmlns:w16="http://schemas.microsoft.com/office/word/2018/wordml" xmlns:w16sdtdh="http://schemas.microsoft.com/office/word/2020/wordml/sdtdatahash" xmlns:w16se="http://schemas.microsoft.com/office/word/2015/wordml/symex" xmlns:wpg="http://schemas.microsoft.com/office/word/2010/wordprocessingGroup" xmlns:wpi="http://schemas.microsoft.com/office/word/2010/wordprocessingInk" xmlns:wne="http://schemas.microsoft.com/office/word/2006/wordml" xmlns:wps="http://schemas.microsoft.com/office/word/2010/wordprocessingShape" mc:Ignorable="w14 w15 w16se w16cid w16 w16cex w16sdtdh wp14">
   <w:abstractNum w:abstractNumId="0" w15:restartNumberingAfterBreak="0">
-    <w:nsid w:val="236D44FD"/>
+    <w:nsid w:val="33A62CEC"/>
     <w:multiLevelType w:val="multilevel"/>
-    <w:tmpl w:val="04070025"/>
+    <w:tmpl w:val="1054AA82"/>
     <w:lvl w:ilvl="0">
       <w:start w:val="1"/>
-      <w:numFmt w:val="decimal"/>
+      <w:numFmt w:val="upperRoman"/>
       <w:pStyle w:val="berschrift1"/>
-      <w:lvlText w:val="%1"/>
-      <w:lvlJc w:val="left"/>
-      <w:pPr>
-        <w:ind w:left="432" w:hanging="432"/>
-      </w:pPr>
+      <w:lvlText w:val="%1."/>
+      <w:lvlJc w:val="right"/>
+      <w:pPr>
+        <w:ind w:left="360" w:hanging="360"/>
+      </w:pPr>
+      <w:rPr>
+        <w:rFonts w:hint="default"/>
+      </w:rPr>
     </w:lvl>
     <w:lvl w:ilvl="1">
       <w:start w:val="1"/>
@@ -275,6 +942,9 @@
       <w:pPr>
         <w:ind w:left="576" w:hanging="576"/>
       </w:pPr>
+      <w:rPr>
+        <w:rFonts w:hint="default"/>
+      </w:rPr>
     </w:lvl>
     <w:lvl w:ilvl="2">
       <w:start w:val="1"/>
@@ -285,6 +955,9 @@
       <w:pPr>
         <w:ind w:left="720" w:hanging="720"/>
       </w:pPr>
+      <w:rPr>
+        <w:rFonts w:hint="default"/>
+      </w:rPr>
     </w:lvl>
     <w:lvl w:ilvl="3">
       <w:start w:val="1"/>
@@ -295,6 +968,9 @@
       <w:pPr>
         <w:ind w:left="864" w:hanging="864"/>
       </w:pPr>
+      <w:rPr>
+        <w:rFonts w:hint="default"/>
+      </w:rPr>
     </w:lvl>
     <w:lvl w:ilvl="4">
       <w:start w:val="1"/>
@@ -305,6 +981,9 @@
       <w:pPr>
         <w:ind w:left="1008" w:hanging="1008"/>
       </w:pPr>
+      <w:rPr>
+        <w:rFonts w:hint="default"/>
+      </w:rPr>
     </w:lvl>
     <w:lvl w:ilvl="5">
       <w:start w:val="1"/>
@@ -315,6 +994,9 @@
       <w:pPr>
         <w:ind w:left="1152" w:hanging="1152"/>
       </w:pPr>
+      <w:rPr>
+        <w:rFonts w:hint="default"/>
+      </w:rPr>
     </w:lvl>
     <w:lvl w:ilvl="6">
       <w:start w:val="1"/>
@@ -325,6 +1007,9 @@
       <w:pPr>
         <w:ind w:left="1296" w:hanging="1296"/>
       </w:pPr>
+      <w:rPr>
+        <w:rFonts w:hint="default"/>
+      </w:rPr>
     </w:lvl>
     <w:lvl w:ilvl="7">
       <w:start w:val="1"/>
@@ -335,6 +1020,9 @@
       <w:pPr>
         <w:ind w:left="1440" w:hanging="1440"/>
       </w:pPr>
+      <w:rPr>
+        <w:rFonts w:hint="default"/>
+      </w:rPr>
     </w:lvl>
     <w:lvl w:ilvl="8">
       <w:start w:val="1"/>
@@ -345,10 +1033,43 @@
       <w:pPr>
         <w:ind w:left="1584" w:hanging="1584"/>
       </w:pPr>
+      <w:rPr>
+        <w:rFonts w:hint="default"/>
+      </w:rPr>
     </w:lvl>
   </w:abstractNum>
-  <w:num w:numId="1" w16cid:durableId="1934900281">
+  <w:num w:numId="1" w16cid:durableId="1760716954">
     <w:abstractNumId w:val="0"/>
+  </w:num>
+  <w:num w:numId="2" w16cid:durableId="279262389">
+    <w:abstractNumId w:val="0"/>
+    <w:lvlOverride w:ilvl="0">
+      <w:startOverride w:val="2"/>
+    </w:lvlOverride>
+    <w:lvlOverride w:ilvl="1">
+      <w:startOverride w:val="3"/>
+    </w:lvlOverride>
+    <w:lvlOverride w:ilvl="2">
+      <w:startOverride w:val="1"/>
+    </w:lvlOverride>
+    <w:lvlOverride w:ilvl="3">
+      <w:startOverride w:val="1"/>
+    </w:lvlOverride>
+    <w:lvlOverride w:ilvl="4">
+      <w:startOverride w:val="1"/>
+    </w:lvlOverride>
+    <w:lvlOverride w:ilvl="5">
+      <w:startOverride w:val="1"/>
+    </w:lvlOverride>
+    <w:lvlOverride w:ilvl="6">
+      <w:startOverride w:val="1"/>
+    </w:lvlOverride>
+    <w:lvlOverride w:ilvl="7">
+      <w:startOverride w:val="1"/>
+    </w:lvlOverride>
+    <w:lvlOverride w:ilvl="8">
+      <w:startOverride w:val="1"/>
+    </w:lvlOverride>
   </w:num>
 </w:numbering>
 </file>
@@ -753,6 +1474,7 @@
   <w:style w:type="paragraph" w:default="1" w:styleId="Standard">
     <w:name w:val="Normal"/>
     <w:qFormat/>
+    <w:rsid w:val="00EF04AD"/>
   </w:style>
   <w:style w:type="paragraph" w:styleId="berschrift1">
     <w:name w:val="heading 1"/>
@@ -761,7 +1483,7 @@
     <w:link w:val="berschrift1Zchn"/>
     <w:uiPriority w:val="9"/>
     <w:qFormat/>
-    <w:rsid w:val="00E86A08"/>
+    <w:rsid w:val="00050073"/>
     <w:pPr>
       <w:keepNext/>
       <w:keepLines/>
@@ -786,7 +1508,7 @@
     <w:uiPriority w:val="9"/>
     <w:unhideWhenUsed/>
     <w:qFormat/>
-    <w:rsid w:val="00E86A08"/>
+    <w:rsid w:val="00050073"/>
     <w:pPr>
       <w:keepNext/>
       <w:keepLines/>
@@ -812,7 +1534,7 @@
     <w:uiPriority w:val="9"/>
     <w:unhideWhenUsed/>
     <w:qFormat/>
-    <w:rsid w:val="00E86A08"/>
+    <w:rsid w:val="00050073"/>
     <w:pPr>
       <w:keepNext/>
       <w:keepLines/>
@@ -821,6 +1543,7 @@
         <w:numId w:val="1"/>
       </w:numPr>
       <w:spacing w:before="40" w:after="0"/>
+      <w:ind w:left="1428"/>
       <w:outlineLvl w:val="2"/>
     </w:pPr>
     <w:rPr>
@@ -839,7 +1562,7 @@
     <w:semiHidden/>
     <w:unhideWhenUsed/>
     <w:qFormat/>
-    <w:rsid w:val="00E86A08"/>
+    <w:rsid w:val="00050073"/>
     <w:pPr>
       <w:keepNext/>
       <w:keepLines/>
@@ -866,7 +1589,7 @@
     <w:semiHidden/>
     <w:unhideWhenUsed/>
     <w:qFormat/>
-    <w:rsid w:val="00E86A08"/>
+    <w:rsid w:val="00050073"/>
     <w:pPr>
       <w:keepNext/>
       <w:keepLines/>
@@ -891,7 +1614,7 @@
     <w:semiHidden/>
     <w:unhideWhenUsed/>
     <w:qFormat/>
-    <w:rsid w:val="00E86A08"/>
+    <w:rsid w:val="00050073"/>
     <w:pPr>
       <w:keepNext/>
       <w:keepLines/>
@@ -916,7 +1639,7 @@
     <w:semiHidden/>
     <w:unhideWhenUsed/>
     <w:qFormat/>
-    <w:rsid w:val="00E86A08"/>
+    <w:rsid w:val="00050073"/>
     <w:pPr>
       <w:keepNext/>
       <w:keepLines/>
@@ -943,7 +1666,7 @@
     <w:semiHidden/>
     <w:unhideWhenUsed/>
     <w:qFormat/>
-    <w:rsid w:val="00E86A08"/>
+    <w:rsid w:val="00050073"/>
     <w:pPr>
       <w:keepNext/>
       <w:keepLines/>
@@ -970,7 +1693,7 @@
     <w:semiHidden/>
     <w:unhideWhenUsed/>
     <w:qFormat/>
-    <w:rsid w:val="00E86A08"/>
+    <w:rsid w:val="00050073"/>
     <w:pPr>
       <w:keepNext/>
       <w:keepLines/>
@@ -1024,7 +1747,7 @@
     <w:link w:val="TitelZchn"/>
     <w:uiPriority w:val="10"/>
     <w:qFormat/>
-    <w:rsid w:val="00E86A08"/>
+    <w:rsid w:val="00050073"/>
     <w:pPr>
       <w:spacing w:after="0" w:line="240" w:lineRule="auto"/>
       <w:contextualSpacing/>
@@ -1042,7 +1765,7 @@
     <w:basedOn w:val="Absatz-Standardschriftart"/>
     <w:link w:val="Titel"/>
     <w:uiPriority w:val="10"/>
-    <w:rsid w:val="00E86A08"/>
+    <w:rsid w:val="00050073"/>
     <w:rPr>
       <w:rFonts w:asciiTheme="majorHAnsi" w:eastAsiaTheme="majorEastAsia" w:hAnsiTheme="majorHAnsi" w:cstheme="majorBidi"/>
       <w:spacing w:val="-10"/>
@@ -1058,7 +1781,7 @@
     <w:link w:val="UntertitelZchn"/>
     <w:uiPriority w:val="11"/>
     <w:qFormat/>
-    <w:rsid w:val="00E86A08"/>
+    <w:rsid w:val="00050073"/>
     <w:pPr>
       <w:numPr>
         <w:ilvl w:val="1"/>
@@ -1075,7 +1798,7 @@
     <w:basedOn w:val="Absatz-Standardschriftart"/>
     <w:link w:val="Untertitel"/>
     <w:uiPriority w:val="11"/>
-    <w:rsid w:val="00E86A08"/>
+    <w:rsid w:val="00050073"/>
     <w:rPr>
       <w:rFonts w:eastAsiaTheme="minorEastAsia"/>
       <w:color w:val="5A5A5A" w:themeColor="text1" w:themeTint="A5"/>
@@ -1087,7 +1810,7 @@
     <w:basedOn w:val="Absatz-Standardschriftart"/>
     <w:link w:val="berschrift1"/>
     <w:uiPriority w:val="9"/>
-    <w:rsid w:val="00E86A08"/>
+    <w:rsid w:val="00050073"/>
     <w:rPr>
       <w:rFonts w:asciiTheme="majorHAnsi" w:eastAsiaTheme="majorEastAsia" w:hAnsiTheme="majorHAnsi" w:cstheme="majorBidi"/>
       <w:color w:val="2F5496" w:themeColor="accent1" w:themeShade="BF"/>
@@ -1100,7 +1823,7 @@
     <w:basedOn w:val="Absatz-Standardschriftart"/>
     <w:link w:val="berschrift2"/>
     <w:uiPriority w:val="9"/>
-    <w:rsid w:val="00E86A08"/>
+    <w:rsid w:val="00050073"/>
     <w:rPr>
       <w:rFonts w:asciiTheme="majorHAnsi" w:eastAsiaTheme="majorEastAsia" w:hAnsiTheme="majorHAnsi" w:cstheme="majorBidi"/>
       <w:color w:val="2F5496" w:themeColor="accent1" w:themeShade="BF"/>
@@ -1113,7 +1836,7 @@
     <w:basedOn w:val="Absatz-Standardschriftart"/>
     <w:link w:val="berschrift3"/>
     <w:uiPriority w:val="9"/>
-    <w:rsid w:val="00E86A08"/>
+    <w:rsid w:val="00050073"/>
     <w:rPr>
       <w:rFonts w:asciiTheme="majorHAnsi" w:eastAsiaTheme="majorEastAsia" w:hAnsiTheme="majorHAnsi" w:cstheme="majorBidi"/>
       <w:color w:val="1F3763" w:themeColor="accent1" w:themeShade="7F"/>
@@ -1127,7 +1850,7 @@
     <w:link w:val="berschrift4"/>
     <w:uiPriority w:val="9"/>
     <w:semiHidden/>
-    <w:rsid w:val="00E86A08"/>
+    <w:rsid w:val="00050073"/>
     <w:rPr>
       <w:rFonts w:asciiTheme="majorHAnsi" w:eastAsiaTheme="majorEastAsia" w:hAnsiTheme="majorHAnsi" w:cstheme="majorBidi"/>
       <w:i/>
@@ -1141,7 +1864,7 @@
     <w:link w:val="berschrift5"/>
     <w:uiPriority w:val="9"/>
     <w:semiHidden/>
-    <w:rsid w:val="00E86A08"/>
+    <w:rsid w:val="00050073"/>
     <w:rPr>
       <w:rFonts w:asciiTheme="majorHAnsi" w:eastAsiaTheme="majorEastAsia" w:hAnsiTheme="majorHAnsi" w:cstheme="majorBidi"/>
       <w:color w:val="2F5496" w:themeColor="accent1" w:themeShade="BF"/>
@@ -1153,7 +1876,7 @@
     <w:link w:val="berschrift6"/>
     <w:uiPriority w:val="9"/>
     <w:semiHidden/>
-    <w:rsid w:val="00E86A08"/>
+    <w:rsid w:val="00050073"/>
     <w:rPr>
       <w:rFonts w:asciiTheme="majorHAnsi" w:eastAsiaTheme="majorEastAsia" w:hAnsiTheme="majorHAnsi" w:cstheme="majorBidi"/>
       <w:color w:val="1F3763" w:themeColor="accent1" w:themeShade="7F"/>
@@ -1165,7 +1888,7 @@
     <w:link w:val="berschrift7"/>
     <w:uiPriority w:val="9"/>
     <w:semiHidden/>
-    <w:rsid w:val="00E86A08"/>
+    <w:rsid w:val="00050073"/>
     <w:rPr>
       <w:rFonts w:asciiTheme="majorHAnsi" w:eastAsiaTheme="majorEastAsia" w:hAnsiTheme="majorHAnsi" w:cstheme="majorBidi"/>
       <w:i/>
@@ -1179,7 +1902,7 @@
     <w:link w:val="berschrift8"/>
     <w:uiPriority w:val="9"/>
     <w:semiHidden/>
-    <w:rsid w:val="00E86A08"/>
+    <w:rsid w:val="00050073"/>
     <w:rPr>
       <w:rFonts w:asciiTheme="majorHAnsi" w:eastAsiaTheme="majorEastAsia" w:hAnsiTheme="majorHAnsi" w:cstheme="majorBidi"/>
       <w:color w:val="272727" w:themeColor="text1" w:themeTint="D8"/>
@@ -1193,7 +1916,7 @@
     <w:link w:val="berschrift9"/>
     <w:uiPriority w:val="9"/>
     <w:semiHidden/>
-    <w:rsid w:val="00E86A08"/>
+    <w:rsid w:val="00050073"/>
     <w:rPr>
       <w:rFonts w:asciiTheme="majorHAnsi" w:eastAsiaTheme="majorEastAsia" w:hAnsiTheme="majorHAnsi" w:cstheme="majorBidi"/>
       <w:i/>
@@ -1499,4 +2222,16 @@
     </a:ext>
   </a:extLst>
 </a:theme>
+</file>
+
+<file path=customXml/item1.xml><?xml version="1.0" encoding="utf-8"?>
+<b:Sources xmlns:b="http://schemas.openxmlformats.org/officeDocument/2006/bibliography" xmlns="http://schemas.openxmlformats.org/officeDocument/2006/bibliography" SelectedStyle="\APASixthEditionOfficeOnline.xsl" StyleName="APA" Version="6"/>
+</file>
+
+<file path=customXml/itemProps1.xml><?xml version="1.0" encoding="utf-8"?>
+<ds:datastoreItem xmlns:ds="http://schemas.openxmlformats.org/officeDocument/2006/customXml" ds:itemID="{98665864-EB69-4529-BE6A-8873486D078E}">
+  <ds:schemaRefs>
+    <ds:schemaRef ds:uri="http://schemas.openxmlformats.org/officeDocument/2006/bibliography"/>
+  </ds:schemaRefs>
+</ds:datastoreItem>
 </file>
</xml_diff>